<commit_message>
Add Moscow & sys Ricky
</commit_message>
<xml_diff>
--- a/Kt1/WP1.5/Template.docx
+++ b/Kt1/WP1.5/Template.docx
@@ -86,6 +86,7 @@
         </w:rPr>
       </w:pPr>
       <w:bookmarkStart w:id="2" w:name="_Toc444167581"/>
+      <w:bookmarkStart w:id="3" w:name="_Toc448390994"/>
       <w:r>
         <w:rPr>
           <w:b/>
@@ -97,6 +98,7 @@
         <w:t>Titel vervolgblad</w:t>
       </w:r>
       <w:bookmarkEnd w:id="2"/>
+      <w:bookmarkEnd w:id="3"/>
     </w:p>
     <w:tbl>
       <w:tblPr>
@@ -183,19 +185,11 @@
                 <w:rFonts w:cs="Consolas"/>
               </w:rPr>
             </w:pPr>
-            <w:proofErr w:type="spellStart"/>
-            <w:r>
-              <w:rPr>
-                <w:rFonts w:cs="Consolas"/>
-              </w:rPr>
-              <w:t>GGz</w:t>
-            </w:r>
-            <w:proofErr w:type="spellEnd"/>
-            <w:r>
-              <w:rPr>
-                <w:rFonts w:cs="Consolas"/>
-              </w:rPr>
-              <w:t xml:space="preserve"> Windows Phone Applicatie</w:t>
+            <w:r>
+              <w:rPr>
+                <w:rFonts w:cs="Consolas"/>
+              </w:rPr>
+              <w:t>GGz Windows Phone Applicatie</w:t>
             </w:r>
           </w:p>
         </w:tc>
@@ -402,19 +396,11 @@
                 <w:rFonts w:cs="Consolas"/>
               </w:rPr>
             </w:pPr>
-            <w:proofErr w:type="spellStart"/>
-            <w:r>
-              <w:rPr>
-                <w:rFonts w:cs="Consolas"/>
-              </w:rPr>
-              <w:t>GGz</w:t>
-            </w:r>
-            <w:proofErr w:type="spellEnd"/>
-            <w:r>
-              <w:rPr>
-                <w:rFonts w:cs="Consolas"/>
-              </w:rPr>
-              <w:t xml:space="preserve"> </w:t>
+            <w:r>
+              <w:rPr>
+                <w:rFonts w:cs="Consolas"/>
+              </w:rPr>
+              <w:t xml:space="preserve">GGz </w:t>
             </w:r>
             <w:proofErr w:type="spellStart"/>
             <w:r>
@@ -1172,16 +1158,583 @@
     <w:p/>
     <w:p/>
     <w:p/>
+    <w:bookmarkStart w:id="4" w:name="_GoBack" w:displacedByCustomXml="next"/>
+    <w:bookmarkEnd w:id="4" w:displacedByCustomXml="next"/>
+    <w:bookmarkEnd w:id="1" w:displacedByCustomXml="next"/>
+    <w:bookmarkEnd w:id="0" w:displacedByCustomXml="next"/>
+    <w:sdt>
+      <w:sdtPr>
+        <w:id w:val="2895547"/>
+        <w:docPartObj>
+          <w:docPartGallery w:val="Table of Contents"/>
+          <w:docPartUnique/>
+        </w:docPartObj>
+      </w:sdtPr>
+      <w:sdtEndPr>
+        <w:rPr>
+          <w:rFonts w:asciiTheme="minorHAnsi" w:eastAsiaTheme="minorHAnsi" w:hAnsiTheme="minorHAnsi" w:cstheme="minorBidi"/>
+          <w:color w:val="auto"/>
+          <w:sz w:val="22"/>
+          <w:szCs w:val="22"/>
+          <w:lang w:val="nl-NL"/>
+        </w:rPr>
+      </w:sdtEndPr>
+      <w:sdtContent>
+        <w:p>
+          <w:pPr>
+            <w:pStyle w:val="Kopvaninhoudsopgave"/>
+          </w:pPr>
+          <w:proofErr w:type="spellStart"/>
+          <w:r>
+            <w:t>Inhoud</w:t>
+          </w:r>
+          <w:proofErr w:type="spellEnd"/>
+        </w:p>
+        <w:p>
+          <w:pPr>
+            <w:pStyle w:val="Inhopg1"/>
+            <w:tabs>
+              <w:tab w:val="right" w:leader="dot" w:pos="9016"/>
+            </w:tabs>
+            <w:rPr>
+              <w:rFonts w:eastAsiaTheme="minorEastAsia"/>
+              <w:noProof/>
+              <w:lang w:eastAsia="nl-NL"/>
+            </w:rPr>
+          </w:pPr>
+          <w:r>
+            <w:fldChar w:fldCharType="begin"/>
+          </w:r>
+          <w:r>
+            <w:instrText xml:space="preserve"> TOC \o "1-3" \h \z \u </w:instrText>
+          </w:r>
+          <w:r>
+            <w:fldChar w:fldCharType="separate"/>
+          </w:r>
+          <w:hyperlink w:anchor="_Toc448390994" w:history="1">
+            <w:r>
+              <w:rPr>
+                <w:rStyle w:val="Hyperlink"/>
+                <w:b/>
+                <w:noProof/>
+              </w:rPr>
+              <w:t>Titel vervolgblad</w:t>
+            </w:r>
+            <w:r>
+              <w:rPr>
+                <w:noProof/>
+                <w:webHidden/>
+              </w:rPr>
+              <w:tab/>
+            </w:r>
+            <w:r>
+              <w:rPr>
+                <w:noProof/>
+                <w:webHidden/>
+              </w:rPr>
+              <w:fldChar w:fldCharType="begin"/>
+            </w:r>
+            <w:r>
+              <w:rPr>
+                <w:noProof/>
+                <w:webHidden/>
+              </w:rPr>
+              <w:instrText xml:space="preserve"> PAGEREF _Toc448390994 \h </w:instrText>
+            </w:r>
+            <w:r>
+              <w:rPr>
+                <w:noProof/>
+                <w:webHidden/>
+              </w:rPr>
+            </w:r>
+            <w:r>
+              <w:rPr>
+                <w:noProof/>
+                <w:webHidden/>
+              </w:rPr>
+              <w:fldChar w:fldCharType="separate"/>
+            </w:r>
+            <w:r>
+              <w:rPr>
+                <w:noProof/>
+                <w:webHidden/>
+              </w:rPr>
+              <w:t>1</w:t>
+            </w:r>
+            <w:r>
+              <w:rPr>
+                <w:noProof/>
+                <w:webHidden/>
+              </w:rPr>
+              <w:fldChar w:fldCharType="end"/>
+            </w:r>
+          </w:hyperlink>
+        </w:p>
+        <w:p>
+          <w:pPr>
+            <w:pStyle w:val="Inhopg1"/>
+            <w:tabs>
+              <w:tab w:val="right" w:leader="dot" w:pos="9016"/>
+            </w:tabs>
+            <w:rPr>
+              <w:rFonts w:eastAsiaTheme="minorEastAsia"/>
+              <w:noProof/>
+              <w:lang w:eastAsia="nl-NL"/>
+            </w:rPr>
+          </w:pPr>
+          <w:hyperlink w:anchor="_Toc448390995" w:history="1">
+            <w:r>
+              <w:rPr>
+                <w:rStyle w:val="Hyperlink"/>
+                <w:noProof/>
+              </w:rPr>
+              <w:t>Hardware</w:t>
+            </w:r>
+            <w:r>
+              <w:rPr>
+                <w:noProof/>
+                <w:webHidden/>
+              </w:rPr>
+              <w:tab/>
+            </w:r>
+            <w:r>
+              <w:rPr>
+                <w:noProof/>
+                <w:webHidden/>
+              </w:rPr>
+              <w:fldChar w:fldCharType="begin"/>
+            </w:r>
+            <w:r>
+              <w:rPr>
+                <w:noProof/>
+                <w:webHidden/>
+              </w:rPr>
+              <w:instrText xml:space="preserve"> PAGEREF _Toc448390995 \h </w:instrText>
+            </w:r>
+            <w:r>
+              <w:rPr>
+                <w:noProof/>
+                <w:webHidden/>
+              </w:rPr>
+            </w:r>
+            <w:r>
+              <w:rPr>
+                <w:noProof/>
+                <w:webHidden/>
+              </w:rPr>
+              <w:fldChar w:fldCharType="separate"/>
+            </w:r>
+            <w:r>
+              <w:rPr>
+                <w:noProof/>
+                <w:webHidden/>
+              </w:rPr>
+              <w:t>3</w:t>
+            </w:r>
+            <w:r>
+              <w:rPr>
+                <w:noProof/>
+                <w:webHidden/>
+              </w:rPr>
+              <w:fldChar w:fldCharType="end"/>
+            </w:r>
+          </w:hyperlink>
+        </w:p>
+        <w:p>
+          <w:pPr>
+            <w:pStyle w:val="Inhopg1"/>
+            <w:tabs>
+              <w:tab w:val="right" w:leader="dot" w:pos="9016"/>
+            </w:tabs>
+            <w:rPr>
+              <w:rFonts w:eastAsiaTheme="minorEastAsia"/>
+              <w:noProof/>
+              <w:lang w:eastAsia="nl-NL"/>
+            </w:rPr>
+          </w:pPr>
+          <w:hyperlink w:anchor="_Toc448390996" w:history="1">
+            <w:r>
+              <w:rPr>
+                <w:rStyle w:val="Hyperlink"/>
+                <w:noProof/>
+              </w:rPr>
+              <w:t>Software</w:t>
+            </w:r>
+            <w:r>
+              <w:rPr>
+                <w:noProof/>
+                <w:webHidden/>
+              </w:rPr>
+              <w:tab/>
+            </w:r>
+            <w:r>
+              <w:rPr>
+                <w:noProof/>
+                <w:webHidden/>
+              </w:rPr>
+              <w:fldChar w:fldCharType="begin"/>
+            </w:r>
+            <w:r>
+              <w:rPr>
+                <w:noProof/>
+                <w:webHidden/>
+              </w:rPr>
+              <w:instrText xml:space="preserve"> PAGEREF _Toc448390996 \h </w:instrText>
+            </w:r>
+            <w:r>
+              <w:rPr>
+                <w:noProof/>
+                <w:webHidden/>
+              </w:rPr>
+            </w:r>
+            <w:r>
+              <w:rPr>
+                <w:noProof/>
+                <w:webHidden/>
+              </w:rPr>
+              <w:fldChar w:fldCharType="separate"/>
+            </w:r>
+            <w:r>
+              <w:rPr>
+                <w:noProof/>
+                <w:webHidden/>
+              </w:rPr>
+              <w:t>4</w:t>
+            </w:r>
+            <w:r>
+              <w:rPr>
+                <w:noProof/>
+                <w:webHidden/>
+              </w:rPr>
+              <w:fldChar w:fldCharType="end"/>
+            </w:r>
+          </w:hyperlink>
+        </w:p>
+        <w:p>
+          <w:r>
+            <w:fldChar w:fldCharType="end"/>
+          </w:r>
+        </w:p>
+      </w:sdtContent>
+    </w:sdt>
+    <w:p>
+      <w:pPr>
+        <w:rPr>
+          <w:rFonts w:asciiTheme="majorHAnsi" w:eastAsiaTheme="majorEastAsia" w:hAnsiTheme="majorHAnsi" w:cstheme="majorBidi"/>
+          <w:color w:val="2E74B5" w:themeColor="accent1" w:themeShade="BF"/>
+          <w:sz w:val="32"/>
+          <w:szCs w:val="32"/>
+        </w:rPr>
+      </w:pPr>
+      <w:r>
+        <w:br w:type="page"/>
+      </w:r>
+    </w:p>
+    <w:p>
+      <w:pPr>
+        <w:pStyle w:val="Kop1"/>
+      </w:pPr>
+      <w:bookmarkStart w:id="5" w:name="_Toc448390995"/>
+      <w:r>
+        <w:lastRenderedPageBreak/>
+        <w:t>Hardware</w:t>
+      </w:r>
+      <w:bookmarkEnd w:id="5"/>
+    </w:p>
     <w:p>
       <w:pPr>
         <w:rPr>
           <w:rFonts w:cs="Consolas"/>
         </w:rPr>
       </w:pPr>
-      <w:bookmarkStart w:id="3" w:name="_GoBack"/>
-      <w:bookmarkEnd w:id="0"/>
-      <w:bookmarkEnd w:id="1"/>
-      <w:bookmarkEnd w:id="3"/>
+    </w:p>
+    <w:tbl>
+      <w:tblPr>
+        <w:tblStyle w:val="Tabelraster"/>
+        <w:tblW w:w="0" w:type="auto"/>
+        <w:tblLook w:val="04A0"/>
+      </w:tblPr>
+      <w:tblGrid>
+        <w:gridCol w:w="2291"/>
+        <w:gridCol w:w="2291"/>
+        <w:gridCol w:w="2292"/>
+        <w:gridCol w:w="2292"/>
+      </w:tblGrid>
+      <w:tr>
+        <w:tc>
+          <w:tcPr>
+            <w:tcW w:w="2291" w:type="dxa"/>
+          </w:tcPr>
+          <w:p>
+            <w:pPr>
+              <w:rPr>
+                <w:rFonts w:cs="Consolas"/>
+              </w:rPr>
+            </w:pPr>
+            <w:r>
+              <w:rPr>
+                <w:rFonts w:cs="Consolas"/>
+              </w:rPr>
+              <w:t>Fabrikant</w:t>
+            </w:r>
+          </w:p>
+        </w:tc>
+        <w:tc>
+          <w:tcPr>
+            <w:tcW w:w="2291" w:type="dxa"/>
+          </w:tcPr>
+          <w:p>
+            <w:pPr>
+              <w:rPr>
+                <w:rFonts w:cs="Consolas"/>
+              </w:rPr>
+            </w:pPr>
+            <w:r>
+              <w:rPr>
+                <w:rFonts w:cs="Consolas"/>
+              </w:rPr>
+              <w:t>Type</w:t>
+            </w:r>
+          </w:p>
+        </w:tc>
+        <w:tc>
+          <w:tcPr>
+            <w:tcW w:w="2292" w:type="dxa"/>
+          </w:tcPr>
+          <w:p>
+            <w:pPr>
+              <w:rPr>
+                <w:rFonts w:cs="Consolas"/>
+              </w:rPr>
+            </w:pPr>
+          </w:p>
+        </w:tc>
+        <w:tc>
+          <w:tcPr>
+            <w:tcW w:w="2292" w:type="dxa"/>
+          </w:tcPr>
+          <w:p>
+            <w:pPr>
+              <w:rPr>
+                <w:rFonts w:cs="Consolas"/>
+              </w:rPr>
+            </w:pPr>
+          </w:p>
+        </w:tc>
+      </w:tr>
+      <w:tr>
+        <w:tc>
+          <w:tcPr>
+            <w:tcW w:w="2291" w:type="dxa"/>
+          </w:tcPr>
+          <w:p>
+            <w:pPr>
+              <w:rPr>
+                <w:rFonts w:cs="Consolas"/>
+              </w:rPr>
+            </w:pPr>
+          </w:p>
+        </w:tc>
+        <w:tc>
+          <w:tcPr>
+            <w:tcW w:w="2291" w:type="dxa"/>
+          </w:tcPr>
+          <w:p>
+            <w:pPr>
+              <w:rPr>
+                <w:rFonts w:cs="Consolas"/>
+              </w:rPr>
+            </w:pPr>
+          </w:p>
+        </w:tc>
+        <w:tc>
+          <w:tcPr>
+            <w:tcW w:w="2292" w:type="dxa"/>
+          </w:tcPr>
+          <w:p>
+            <w:pPr>
+              <w:rPr>
+                <w:rFonts w:cs="Consolas"/>
+              </w:rPr>
+            </w:pPr>
+          </w:p>
+        </w:tc>
+        <w:tc>
+          <w:tcPr>
+            <w:tcW w:w="2292" w:type="dxa"/>
+          </w:tcPr>
+          <w:p>
+            <w:pPr>
+              <w:rPr>
+                <w:rFonts w:cs="Consolas"/>
+              </w:rPr>
+            </w:pPr>
+          </w:p>
+        </w:tc>
+      </w:tr>
+    </w:tbl>
+    <w:p>
+      <w:pPr>
+        <w:rPr>
+          <w:rFonts w:cs="Consolas"/>
+        </w:rPr>
+      </w:pPr>
+      <w:r>
+        <w:rPr>
+          <w:rFonts w:cs="Consolas"/>
+        </w:rPr>
+        <w:br w:type="page"/>
+      </w:r>
+    </w:p>
+    <w:p>
+      <w:pPr>
+        <w:rPr>
+          <w:rFonts w:cs="Consolas"/>
+        </w:rPr>
+      </w:pPr>
+    </w:p>
+    <w:p>
+      <w:pPr>
+        <w:pStyle w:val="Kop1"/>
+      </w:pPr>
+      <w:bookmarkStart w:id="6" w:name="_Toc448390996"/>
+      <w:r>
+        <w:t>Software</w:t>
+      </w:r>
+      <w:bookmarkEnd w:id="6"/>
+    </w:p>
+    <w:p/>
+    <w:tbl>
+      <w:tblPr>
+        <w:tblStyle w:val="Tabelraster"/>
+        <w:tblW w:w="0" w:type="auto"/>
+        <w:tblLook w:val="04A0"/>
+      </w:tblPr>
+      <w:tblGrid>
+        <w:gridCol w:w="2291"/>
+        <w:gridCol w:w="2291"/>
+        <w:gridCol w:w="2292"/>
+        <w:gridCol w:w="2292"/>
+      </w:tblGrid>
+      <w:tr>
+        <w:tc>
+          <w:tcPr>
+            <w:tcW w:w="2291" w:type="dxa"/>
+          </w:tcPr>
+          <w:p>
+            <w:pPr>
+              <w:rPr>
+                <w:rFonts w:cs="Consolas"/>
+              </w:rPr>
+            </w:pPr>
+            <w:r>
+              <w:rPr>
+                <w:rFonts w:cs="Consolas"/>
+              </w:rPr>
+              <w:t>Uitgever</w:t>
+            </w:r>
+          </w:p>
+        </w:tc>
+        <w:tc>
+          <w:tcPr>
+            <w:tcW w:w="2291" w:type="dxa"/>
+          </w:tcPr>
+          <w:p>
+            <w:pPr>
+              <w:rPr>
+                <w:rFonts w:cs="Consolas"/>
+              </w:rPr>
+            </w:pPr>
+            <w:r>
+              <w:rPr>
+                <w:rFonts w:cs="Consolas"/>
+              </w:rPr>
+              <w:t>Versienummer</w:t>
+            </w:r>
+          </w:p>
+        </w:tc>
+        <w:tc>
+          <w:tcPr>
+            <w:tcW w:w="2292" w:type="dxa"/>
+          </w:tcPr>
+          <w:p>
+            <w:pPr>
+              <w:rPr>
+                <w:rFonts w:cs="Consolas"/>
+              </w:rPr>
+            </w:pPr>
+          </w:p>
+        </w:tc>
+        <w:tc>
+          <w:tcPr>
+            <w:tcW w:w="2292" w:type="dxa"/>
+          </w:tcPr>
+          <w:p>
+            <w:pPr>
+              <w:rPr>
+                <w:rFonts w:cs="Consolas"/>
+              </w:rPr>
+            </w:pPr>
+          </w:p>
+        </w:tc>
+      </w:tr>
+      <w:tr>
+        <w:tc>
+          <w:tcPr>
+            <w:tcW w:w="2291" w:type="dxa"/>
+          </w:tcPr>
+          <w:p>
+            <w:pPr>
+              <w:rPr>
+                <w:rFonts w:cs="Consolas"/>
+              </w:rPr>
+            </w:pPr>
+          </w:p>
+        </w:tc>
+        <w:tc>
+          <w:tcPr>
+            <w:tcW w:w="2291" w:type="dxa"/>
+          </w:tcPr>
+          <w:p>
+            <w:pPr>
+              <w:rPr>
+                <w:rFonts w:cs="Consolas"/>
+              </w:rPr>
+            </w:pPr>
+          </w:p>
+        </w:tc>
+        <w:tc>
+          <w:tcPr>
+            <w:tcW w:w="2292" w:type="dxa"/>
+          </w:tcPr>
+          <w:p>
+            <w:pPr>
+              <w:rPr>
+                <w:rFonts w:cs="Consolas"/>
+              </w:rPr>
+            </w:pPr>
+          </w:p>
+        </w:tc>
+        <w:tc>
+          <w:tcPr>
+            <w:tcW w:w="2292" w:type="dxa"/>
+          </w:tcPr>
+          <w:p>
+            <w:pPr>
+              <w:rPr>
+                <w:rFonts w:cs="Consolas"/>
+              </w:rPr>
+            </w:pPr>
+          </w:p>
+        </w:tc>
+      </w:tr>
+    </w:tbl>
+    <w:p>
+      <w:pPr>
+        <w:rPr>
+          <w:rFonts w:cs="Consolas"/>
+        </w:rPr>
+      </w:pPr>
     </w:p>
     <w:sectPr>
       <w:headerReference w:type="default" r:id="rId8"/>
@@ -2119,6 +2672,36 @@
       <w:szCs w:val="24"/>
     </w:rPr>
   </w:style>
+  <w:style w:type="paragraph" w:styleId="Ballontekst">
+    <w:name w:val="Balloon Text"/>
+    <w:basedOn w:val="Standaard"/>
+    <w:link w:val="BallontekstChar"/>
+    <w:uiPriority w:val="99"/>
+    <w:semiHidden/>
+    <w:unhideWhenUsed/>
+    <w:rsid w:val="00A8391C"/>
+    <w:pPr>
+      <w:spacing w:after="0" w:line="240" w:lineRule="auto"/>
+    </w:pPr>
+    <w:rPr>
+      <w:rFonts w:ascii="Tahoma" w:hAnsi="Tahoma" w:cs="Tahoma"/>
+      <w:sz w:val="16"/>
+      <w:szCs w:val="16"/>
+    </w:rPr>
+  </w:style>
+  <w:style w:type="character" w:customStyle="1" w:styleId="BallontekstChar">
+    <w:name w:val="Ballontekst Char"/>
+    <w:basedOn w:val="Standaardalinea-lettertype"/>
+    <w:link w:val="Ballontekst"/>
+    <w:uiPriority w:val="99"/>
+    <w:semiHidden/>
+    <w:rsid w:val="00A8391C"/>
+    <w:rPr>
+      <w:rFonts w:ascii="Tahoma" w:hAnsi="Tahoma" w:cs="Tahoma"/>
+      <w:sz w:val="16"/>
+      <w:szCs w:val="16"/>
+    </w:rPr>
+  </w:style>
 </w:styles>
 </file>
 
@@ -2377,7 +2960,7 @@
   <a:extraClrSchemeLst/>
   <a:extLst>
     <a:ext uri="{05A4C25C-085E-4340-85A3-A5531E510DB2}">
-      <thm15:themeFamily xmlns:thm15="http://schemas.microsoft.com/office/thememl/2012/main" xmlns="" name="Office Theme" id="{62F939B6-93AF-4DB8-9C6B-D6C7DFDC589F}" vid="{4A3C46E8-61CC-4603-A589-7422A47A8E4A}"/>
+      <thm15:themeFamily xmlns="" xmlns:thm15="http://schemas.microsoft.com/office/thememl/2012/main" name="Office Theme" id="{62F939B6-93AF-4DB8-9C6B-D6C7DFDC589F}" vid="{4A3C46E8-61CC-4603-A589-7422A47A8E4A}"/>
     </a:ext>
   </a:extLst>
 </a:theme>
@@ -2388,7 +2971,7 @@
 </file>
 
 <file path=customXml/itemProps1.xml><?xml version="1.0" encoding="utf-8"?>
-<ds:datastoreItem xmlns:ds="http://schemas.openxmlformats.org/officeDocument/2006/customXml" ds:itemID="{733C3337-592F-4D8E-A898-EAA5E9976337}">
+<ds:datastoreItem xmlns:ds="http://schemas.openxmlformats.org/officeDocument/2006/customXml" ds:itemID="{25D87EC7-A6CF-405D-98E2-EE576864CD9B}">
   <ds:schemaRefs>
     <ds:schemaRef ds:uri="http://schemas.openxmlformats.org/officeDocument/2006/bibliography"/>
   </ds:schemaRefs>

</xml_diff>